<commit_message>
PDS_Merged_iOS_Doc updated Signed-off-by: Joni Kumar Sutradhor <joni.sutradhor@tsi.com.bd>
</commit_message>
<xml_diff>
--- a/Documentation/PDS_Merged_iOS_Doc.docx
+++ b/Documentation/PDS_Merged_iOS_Doc.docx
@@ -153,8 +153,6 @@
       <w:r>
         <w:t>’ directory.</w:t>
       </w:r>
-      <w:bookmarkStart w:id="0" w:name="_GoBack"/>
-      <w:bookmarkEnd w:id="0"/>
     </w:p>
     <w:p>
       <w:pPr>
@@ -429,9 +427,13 @@
     <w:p>
       <w:pPr>
         <w:jc w:val="center"/>
-      </w:pPr>
-      <w:r>
-        <w:rPr>
+        <w:rPr>
+          <w:rFonts w:ascii="Helvetica" w:hAnsi="Helvetica" w:cs="Helvetica"/>
+        </w:rPr>
+      </w:pPr>
+      <w:r>
+        <w:rPr>
+          <w:rFonts w:ascii="Helvetica" w:hAnsi="Helvetica" w:cs="Helvetica"/>
           <w:noProof/>
         </w:rPr>
         <w:drawing>
@@ -486,24 +488,229 @@
         </w:numPr>
       </w:pPr>
       <w:r>
-        <w:t xml:space="preserve">Go to Runner directory from the </w:t>
-      </w:r>
-      <w:proofErr w:type="spellStart"/>
-      <w:r>
+        <w:rPr>
+          <w:rFonts w:ascii="Helvetica" w:hAnsi="Helvetica" w:cs="Helvetica"/>
+        </w:rPr>
+        <w:t>'vector' file not found"</w:t>
+      </w:r>
+    </w:p>
+    <w:p>
+      <w:pPr>
+        <w:pStyle w:val="ListParagraph"/>
+        <w:numPr>
+          <w:ilvl w:val="0"/>
+          <w:numId w:val="4"/>
+        </w:numPr>
+        <w:rPr>
+          <w:sz w:val="20"/>
+          <w:szCs w:val="20"/>
+        </w:rPr>
+      </w:pPr>
+      <w:r>
+        <w:rPr>
+          <w:rFonts w:ascii="Helvetica" w:hAnsi="Helvetica" w:cs="Helvetica"/>
+          <w:sz w:val="20"/>
+          <w:szCs w:val="20"/>
+        </w:rPr>
+        <w:t xml:space="preserve">Open </w:t>
+      </w:r>
+      <w:proofErr w:type="spellStart"/>
+      <w:r>
+        <w:rPr>
+          <w:rFonts w:ascii="Helvetica" w:hAnsi="Helvetica" w:cs="Helvetica"/>
+          <w:sz w:val="20"/>
+          <w:szCs w:val="20"/>
+        </w:rPr>
         <w:t>ios</w:t>
       </w:r>
       <w:proofErr w:type="spellEnd"/>
       <w:r>
-        <w:t xml:space="preserve"> directory and open </w:t>
-      </w:r>
-      <w:proofErr w:type="spellStart"/>
-      <w:r>
-        <w:t>Info.plist</w:t>
-      </w:r>
-      <w:proofErr w:type="spellEnd"/>
-      <w:r>
-        <w:t xml:space="preserve"> file in editor.</w:t>
-      </w:r>
+        <w:rPr>
+          <w:rFonts w:ascii="Helvetica" w:hAnsi="Helvetica" w:cs="Helvetica"/>
+          <w:sz w:val="20"/>
+          <w:szCs w:val="20"/>
+        </w:rPr>
+        <w:t>/</w:t>
+      </w:r>
+      <w:proofErr w:type="spellStart"/>
+      <w:r>
+        <w:rPr>
+          <w:rFonts w:ascii="Helvetica" w:hAnsi="Helvetica" w:cs="Helvetica"/>
+          <w:sz w:val="20"/>
+          <w:szCs w:val="20"/>
+        </w:rPr>
+        <w:t>Runner.xcworkspace</w:t>
+      </w:r>
+      <w:proofErr w:type="spellEnd"/>
+      <w:r>
+        <w:rPr>
+          <w:rFonts w:ascii="Helvetica" w:hAnsi="Helvetica" w:cs="Helvetica"/>
+          <w:sz w:val="20"/>
+          <w:szCs w:val="20"/>
+        </w:rPr>
+        <w:t xml:space="preserve"> in </w:t>
+      </w:r>
+      <w:proofErr w:type="spellStart"/>
+      <w:r>
+        <w:rPr>
+          <w:rFonts w:ascii="Helvetica" w:hAnsi="Helvetica" w:cs="Helvetica"/>
+          <w:sz w:val="20"/>
+          <w:szCs w:val="20"/>
+        </w:rPr>
+        <w:t>Xcode</w:t>
+      </w:r>
+      <w:proofErr w:type="spellEnd"/>
+      <w:r>
+        <w:rPr>
+          <w:rFonts w:ascii="Helvetica" w:hAnsi="Helvetica" w:cs="Helvetica"/>
+          <w:sz w:val="20"/>
+          <w:szCs w:val="20"/>
+        </w:rPr>
+        <w:t xml:space="preserve">, click Runner &gt; </w:t>
+      </w:r>
+      <w:proofErr w:type="spellStart"/>
+      <w:r>
+        <w:rPr>
+          <w:rFonts w:ascii="Helvetica" w:hAnsi="Helvetica" w:cs="Helvetica"/>
+          <w:sz w:val="20"/>
+          <w:szCs w:val="20"/>
+        </w:rPr>
+        <w:t>Tagets</w:t>
+      </w:r>
+      <w:proofErr w:type="spellEnd"/>
+      <w:r>
+        <w:rPr>
+          <w:rFonts w:ascii="Helvetica" w:hAnsi="Helvetica" w:cs="Helvetica"/>
+          <w:sz w:val="20"/>
+          <w:szCs w:val="20"/>
+        </w:rPr>
+        <w:t xml:space="preserve"> &gt; Runner &gt; Build Settings, search Compile Sources </w:t>
+      </w:r>
+      <w:proofErr w:type="gramStart"/>
+      <w:r>
+        <w:rPr>
+          <w:rFonts w:ascii="Helvetica" w:hAnsi="Helvetica" w:cs="Helvetica"/>
+          <w:sz w:val="20"/>
+          <w:szCs w:val="20"/>
+        </w:rPr>
+        <w:t>As</w:t>
+      </w:r>
+      <w:proofErr w:type="gramEnd"/>
+      <w:r>
+        <w:rPr>
+          <w:rFonts w:ascii="Helvetica" w:hAnsi="Helvetica" w:cs="Helvetica"/>
+          <w:sz w:val="20"/>
+          <w:szCs w:val="20"/>
+        </w:rPr>
+        <w:t>, change the value to Objective-C++</w:t>
+      </w:r>
+    </w:p>
+    <w:p>
+      <w:pPr>
+        <w:pStyle w:val="ListParagraph"/>
+        <w:numPr>
+          <w:ilvl w:val="0"/>
+          <w:numId w:val="4"/>
+        </w:numPr>
+      </w:pPr>
+      <w:r>
+        <w:rPr>
+          <w:rFonts w:ascii="Times" w:hAnsi="Times" w:cs="Times"/>
+          <w:sz w:val="24"/>
+        </w:rPr>
+        <w:t>G</w:t>
+      </w:r>
+      <w:r>
+        <w:rPr>
+          <w:rFonts w:ascii="Times" w:hAnsi="Times" w:cs="Times"/>
+          <w:sz w:val="24"/>
+        </w:rPr>
+        <w:t>o</w:t>
+      </w:r>
+      <w:r>
+        <w:rPr>
+          <w:rFonts w:ascii="Times" w:hAnsi="Times" w:cs="Times"/>
+          <w:sz w:val="24"/>
+        </w:rPr>
+        <w:t xml:space="preserve"> </w:t>
+      </w:r>
+      <w:r>
+        <w:rPr>
+          <w:rFonts w:ascii="Times" w:hAnsi="Times" w:cs="Times"/>
+          <w:sz w:val="24"/>
+        </w:rPr>
+        <w:t>to i</w:t>
+      </w:r>
+      <w:r>
+        <w:rPr>
+          <w:rFonts w:ascii="Times" w:hAnsi="Times" w:cs="Times"/>
+          <w:sz w:val="24"/>
+        </w:rPr>
+        <w:t>OS&gt;flutter&gt;</w:t>
+      </w:r>
+      <w:proofErr w:type="spellStart"/>
+      <w:r>
+        <w:rPr>
+          <w:rFonts w:ascii="Times" w:hAnsi="Times" w:cs="Times"/>
+          <w:sz w:val="24"/>
+        </w:rPr>
+        <w:t>Release.xcconfig</w:t>
+      </w:r>
+      <w:proofErr w:type="spellEnd"/>
+      <w:r>
+        <w:rPr>
+          <w:rFonts w:ascii="Times" w:hAnsi="Times" w:cs="Times"/>
+          <w:sz w:val="24"/>
+        </w:rPr>
+        <w:t>, add those</w:t>
+      </w:r>
+      <w:r>
+        <w:rPr>
+          <w:rFonts w:ascii="Times" w:hAnsi="Times" w:cs="Times"/>
+          <w:sz w:val="24"/>
+        </w:rPr>
+        <w:t xml:space="preserve"> and save</w:t>
+      </w:r>
+    </w:p>
+    <w:p>
+      <w:pPr>
+        <w:ind w:left="720"/>
+      </w:pPr>
+      <w:r>
+        <w:t>“#include "Pods/Target Support Files/Pods-Runn</w:t>
+      </w:r>
+      <w:r>
+        <w:t>er/Pods-</w:t>
+      </w:r>
+      <w:proofErr w:type="spellStart"/>
+      <w:r>
+        <w:t>Runner.release.xcconfig</w:t>
+      </w:r>
+      <w:proofErr w:type="spellEnd"/>
+      <w:r>
+        <w:t>"</w:t>
+      </w:r>
+    </w:p>
+    <w:p>
+      <w:pPr>
+        <w:ind w:left="720"/>
+      </w:pPr>
+      <w:r>
+        <w:t>#include "Pods/Target Support Files/Pods-Runner/Pods-</w:t>
+      </w:r>
+      <w:proofErr w:type="spellStart"/>
+      <w:r>
+        <w:t>Runner.profile.xcconfig</w:t>
+      </w:r>
+      <w:proofErr w:type="spellEnd"/>
+      <w:r>
+        <w:t>"”</w:t>
+      </w:r>
+    </w:p>
+    <w:p>
+      <w:pPr>
+        <w:ind w:left="720"/>
+      </w:pPr>
     </w:p>
     <w:p>
       <w:pPr>
@@ -514,6 +721,34 @@
         </w:numPr>
       </w:pPr>
       <w:r>
+        <w:t xml:space="preserve">Go to Runner directory from the </w:t>
+      </w:r>
+      <w:proofErr w:type="spellStart"/>
+      <w:r>
+        <w:t>ios</w:t>
+      </w:r>
+      <w:proofErr w:type="spellEnd"/>
+      <w:r>
+        <w:t xml:space="preserve"> directory and open </w:t>
+      </w:r>
+      <w:proofErr w:type="spellStart"/>
+      <w:r>
+        <w:t>Info.plist</w:t>
+      </w:r>
+      <w:proofErr w:type="spellEnd"/>
+      <w:r>
+        <w:t xml:space="preserve"> file in editor.</w:t>
+      </w:r>
+    </w:p>
+    <w:p>
+      <w:pPr>
+        <w:pStyle w:val="ListParagraph"/>
+        <w:numPr>
+          <w:ilvl w:val="0"/>
+          <w:numId w:val="1"/>
+        </w:numPr>
+      </w:pPr>
+      <w:r>
         <w:t xml:space="preserve">Inside the </w:t>
       </w:r>
       <w:r>
@@ -548,7 +783,12 @@
         <w:t xml:space="preserve"> just before the </w:t>
       </w:r>
       <w:r>
-        <w:t>closing tag(</w:t>
+        <w:t xml:space="preserve">closing </w:t>
+      </w:r>
+      <w:bookmarkStart w:id="0" w:name="_GoBack"/>
+      <w:bookmarkEnd w:id="0"/>
+      <w:r>
+        <w:t>tag(</w:t>
       </w:r>
       <w:r>
         <w:t>&lt;/</w:t>
@@ -852,7 +1092,6 @@
         <w:pStyle w:val="ListParagraph"/>
       </w:pPr>
       <w:r>
-        <w:lastRenderedPageBreak/>
         <w:t xml:space="preserve">    &lt;key&gt;</w:t>
       </w:r>
       <w:proofErr w:type="spellStart"/>
@@ -1089,6 +1328,95 @@
     </w:lvl>
   </w:abstractNum>
   <w:abstractNum w:abstractNumId="2" w15:restartNumberingAfterBreak="0">
+    <w:nsid w:val="22401E93"/>
+    <w:multiLevelType w:val="hybridMultilevel"/>
+    <w:tmpl w:val="0D060964"/>
+    <w:lvl w:ilvl="0" w:tplc="100E2DDE">
+      <w:start w:val="1"/>
+      <w:numFmt w:val="lowerRoman"/>
+      <w:lvlText w:val="%1."/>
+      <w:lvlJc w:val="left"/>
+      <w:pPr>
+        <w:ind w:left="1440" w:hanging="720"/>
+      </w:pPr>
+      <w:rPr>
+        <w:rFonts w:hint="default"/>
+      </w:rPr>
+    </w:lvl>
+    <w:lvl w:ilvl="1" w:tplc="04090019" w:tentative="1">
+      <w:start w:val="1"/>
+      <w:numFmt w:val="lowerLetter"/>
+      <w:lvlText w:val="%2."/>
+      <w:lvlJc w:val="left"/>
+      <w:pPr>
+        <w:ind w:left="1800" w:hanging="360"/>
+      </w:pPr>
+    </w:lvl>
+    <w:lvl w:ilvl="2" w:tplc="0409001B" w:tentative="1">
+      <w:start w:val="1"/>
+      <w:numFmt w:val="lowerRoman"/>
+      <w:lvlText w:val="%3."/>
+      <w:lvlJc w:val="right"/>
+      <w:pPr>
+        <w:ind w:left="2520" w:hanging="180"/>
+      </w:pPr>
+    </w:lvl>
+    <w:lvl w:ilvl="3" w:tplc="0409000F" w:tentative="1">
+      <w:start w:val="1"/>
+      <w:numFmt w:val="decimal"/>
+      <w:lvlText w:val="%4."/>
+      <w:lvlJc w:val="left"/>
+      <w:pPr>
+        <w:ind w:left="3240" w:hanging="360"/>
+      </w:pPr>
+    </w:lvl>
+    <w:lvl w:ilvl="4" w:tplc="04090019" w:tentative="1">
+      <w:start w:val="1"/>
+      <w:numFmt w:val="lowerLetter"/>
+      <w:lvlText w:val="%5."/>
+      <w:lvlJc w:val="left"/>
+      <w:pPr>
+        <w:ind w:left="3960" w:hanging="360"/>
+      </w:pPr>
+    </w:lvl>
+    <w:lvl w:ilvl="5" w:tplc="0409001B" w:tentative="1">
+      <w:start w:val="1"/>
+      <w:numFmt w:val="lowerRoman"/>
+      <w:lvlText w:val="%6."/>
+      <w:lvlJc w:val="right"/>
+      <w:pPr>
+        <w:ind w:left="4680" w:hanging="180"/>
+      </w:pPr>
+    </w:lvl>
+    <w:lvl w:ilvl="6" w:tplc="0409000F" w:tentative="1">
+      <w:start w:val="1"/>
+      <w:numFmt w:val="decimal"/>
+      <w:lvlText w:val="%7."/>
+      <w:lvlJc w:val="left"/>
+      <w:pPr>
+        <w:ind w:left="5400" w:hanging="360"/>
+      </w:pPr>
+    </w:lvl>
+    <w:lvl w:ilvl="7" w:tplc="04090019" w:tentative="1">
+      <w:start w:val="1"/>
+      <w:numFmt w:val="lowerLetter"/>
+      <w:lvlText w:val="%8."/>
+      <w:lvlJc w:val="left"/>
+      <w:pPr>
+        <w:ind w:left="6120" w:hanging="360"/>
+      </w:pPr>
+    </w:lvl>
+    <w:lvl w:ilvl="8" w:tplc="0409001B" w:tentative="1">
+      <w:start w:val="1"/>
+      <w:numFmt w:val="lowerRoman"/>
+      <w:lvlText w:val="%9."/>
+      <w:lvlJc w:val="right"/>
+      <w:pPr>
+        <w:ind w:left="6840" w:hanging="180"/>
+      </w:pPr>
+    </w:lvl>
+  </w:abstractNum>
+  <w:abstractNum w:abstractNumId="3" w15:restartNumberingAfterBreak="0">
     <w:nsid w:val="31B52F76"/>
     <w:multiLevelType w:val="hybridMultilevel"/>
     <w:tmpl w:val="5BDA3280"/>
@@ -1178,13 +1506,16 @@
     </w:lvl>
   </w:abstractNum>
   <w:num w:numId="1">
-    <w:abstractNumId w:val="2"/>
+    <w:abstractNumId w:val="3"/>
   </w:num>
   <w:num w:numId="2">
     <w:abstractNumId w:val="1"/>
   </w:num>
   <w:num w:numId="3">
     <w:abstractNumId w:val="0"/>
+  </w:num>
+  <w:num w:numId="4">
+    <w:abstractNumId w:val="2"/>
   </w:num>
 </w:numbering>
 </file>
@@ -1586,7 +1917,6 @@
   <w:style w:type="character" w:default="1" w:styleId="DefaultParagraphFont">
     <w:name w:val="Default Paragraph Font"/>
     <w:uiPriority w:val="1"/>
-    <w:semiHidden/>
     <w:unhideWhenUsed/>
   </w:style>
   <w:style w:type="table" w:default="1" w:styleId="TableNormal">

</xml_diff>